<commit_message>
product card carousel updated
</commit_message>
<xml_diff>
--- a/Ek-1.docx
+++ b/Ek-1.docx
@@ -2,6 +2,15 @@
 <file path=word/document.xml><?xml version="1.0" encoding="utf-8"?>
 <w:document xmlns:wpc="http://schemas.microsoft.com/office/word/2010/wordprocessingCanvas" xmlns:cx="http://schemas.microsoft.com/office/drawing/2014/chartex" xmlns:cx1="http://schemas.microsoft.com/office/drawing/2015/9/8/chartex" xmlns:cx2="http://schemas.microsoft.com/office/drawing/2015/10/21/chartex" xmlns:cx3="http://schemas.microsoft.com/office/drawing/2016/5/9/chartex" xmlns:cx4="http://schemas.microsoft.com/office/drawing/2016/5/10/chartex" xmlns:cx5="http://schemas.microsoft.com/office/drawing/2016/5/11/chartex" xmlns:cx6="http://schemas.microsoft.com/office/drawing/2016/5/12/chartex" xmlns:cx7="http://schemas.microsoft.com/office/drawing/2016/5/13/chartex" xmlns:cx8="http://schemas.microsoft.com/office/drawing/2016/5/14/chartex" xmlns:mc="http://schemas.openxmlformats.org/markup-compatibility/2006" xmlns:aink="http://schemas.microsoft.com/office/drawing/2016/ink" xmlns:am3d="http://schemas.microsoft.com/office/drawing/2017/model3d" xmlns:o="urn:schemas-microsoft-com:office:office" xmlns:r="http://schemas.openxmlformats.org/officeDocument/2006/relationships" xmlns:m="http://schemas.openxmlformats.org/officeDocument/2006/math" xmlns:v="urn:schemas-microsoft-com:vml" xmlns:wp14="http://schemas.microsoft.com/office/word/2010/wordprocessingDrawing" xmlns:wp="http://schemas.openxmlformats.org/drawingml/2006/wordprocessingDrawing" xmlns:w10="urn:schemas-microsoft-com:office:word" xmlns:w="http://schemas.openxmlformats.org/wordprocessingml/2006/main" xmlns:w14="http://schemas.microsoft.com/office/word/2010/wordml" xmlns:w15="http://schemas.microsoft.com/office/word/2012/wordml" xmlns:w16cex="http://schemas.microsoft.com/office/word/2018/wordml/cex" xmlns:w16cid="http://schemas.microsoft.com/office/word/2016/wordml/cid" xmlns:w16="http://schemas.microsoft.com/office/word/2018/wordml" xmlns:w16sdtdh="http://schemas.microsoft.com/office/word/2020/wordml/sdtdatahash" xmlns:w16se="http://schemas.microsoft.com/office/word/2015/wordml/symex" xmlns:wpg="http://schemas.microsoft.com/office/word/2010/wordprocessingGroup" xmlns:wpi="http://schemas.microsoft.com/office/word/2010/wordprocessingInk" xmlns:wne="http://schemas.microsoft.com/office/word/2006/wordml" xmlns:wps="http://schemas.microsoft.com/office/word/2010/wordprocessingShape" mc:Ignorable="w14 w15 w16se w16cid w16 w16cex w16sdtdh wp14">
   <w:body>
+    <w:p>
+      <w:pPr>
+        <w:pStyle w:val="stBilgi"/>
+      </w:pPr>
+      <w:r>
+        <w:t xml:space="preserve">Tarih :28.04.2021                                     </w:t>
+      </w:r>
+    </w:p>
+    <w:p/>
     <w:p>
       <w:pPr>
         <w:pStyle w:val="ListeParagraf"/>
@@ -201,8 +210,86 @@
         <w:t>Değişiklik yapan : İsmail hakkı bayram</w:t>
       </w:r>
     </w:p>
+    <w:p/>
+    <w:p/>
+    <w:p/>
+    <w:p/>
+    <w:p/>
+    <w:p/>
+    <w:p/>
+    <w:p/>
+    <w:p/>
+    <w:p/>
+    <w:p/>
+    <w:p/>
+    <w:p/>
+    <w:p/>
+    <w:p/>
+    <w:p/>
+    <w:p>
+      <w:r>
+        <w:lastRenderedPageBreak/>
+        <w:t>Tarih: 30.04.2021</w:t>
+      </w:r>
+    </w:p>
+    <w:p>
+      <w:pPr>
+        <w:pStyle w:val="ListeParagraf"/>
+        <w:numPr>
+          <w:ilvl w:val="0"/>
+          <w:numId w:val="4"/>
+        </w:numPr>
+      </w:pPr>
+      <w:r>
+        <w:t xml:space="preserve">Product Carousel= </w:t>
+      </w:r>
+      <w:hyperlink r:id="rId7" w:history="1">
+        <w:r>
+          <w:rPr>
+            <w:rStyle w:val="Kpr"/>
+          </w:rPr>
+          <w:t>https://www.tutorialrepublic.com/codelab.php?topic=bootstrap&amp;file=product-list-carousel-for-ecommerce-website</w:t>
+        </w:r>
+      </w:hyperlink>
+    </w:p>
+    <w:p>
+      <w:pPr>
+        <w:pStyle w:val="ListeParagraf"/>
+        <w:numPr>
+          <w:ilvl w:val="0"/>
+          <w:numId w:val="4"/>
+        </w:numPr>
+      </w:pPr>
+      <w:r>
+        <w:t xml:space="preserve">Carousel= </w:t>
+      </w:r>
+      <w:hyperlink r:id="rId8" w:history="1">
+        <w:r>
+          <w:rPr>
+            <w:rStyle w:val="Kpr"/>
+          </w:rPr>
+          <w:t>https://freefrontend.com/boots</w:t>
+        </w:r>
+        <w:r>
+          <w:rPr>
+            <w:rStyle w:val="Kpr"/>
+          </w:rPr>
+          <w:t>t</w:t>
+        </w:r>
+        <w:r>
+          <w:rPr>
+            <w:rStyle w:val="Kpr"/>
+          </w:rPr>
+          <w:t>rap-carousels/</w:t>
+        </w:r>
+      </w:hyperlink>
+    </w:p>
+    <w:p>
+      <w:r>
+        <w:t>Deiğişiklik yapan: İsmail hakkı bayram</w:t>
+      </w:r>
+    </w:p>
     <w:sectPr>
-      <w:headerReference w:type="default" r:id="rId7"/>
       <w:pgSz w:w="11906" w:h="16838"/>
       <w:pgMar w:top="1417" w:right="1417" w:bottom="1417" w:left="1417" w:header="708" w:footer="708" w:gutter="0"/>
       <w:cols w:space="708"/>
@@ -262,25 +349,122 @@
 </w:footnotes>
 </file>
 
-<file path=word/header1.xml><?xml version="1.0" encoding="utf-8"?>
-<w:hdr xmlns:wpc="http://schemas.microsoft.com/office/word/2010/wordprocessingCanvas" xmlns:cx="http://schemas.microsoft.com/office/drawing/2014/chartex" xmlns:cx1="http://schemas.microsoft.com/office/drawing/2015/9/8/chartex" xmlns:cx2="http://schemas.microsoft.com/office/drawing/2015/10/21/chartex" xmlns:cx3="http://schemas.microsoft.com/office/drawing/2016/5/9/chartex" xmlns:cx4="http://schemas.microsoft.com/office/drawing/2016/5/10/chartex" xmlns:cx5="http://schemas.microsoft.com/office/drawing/2016/5/11/chartex" xmlns:cx6="http://schemas.microsoft.com/office/drawing/2016/5/12/chartex" xmlns:cx7="http://schemas.microsoft.com/office/drawing/2016/5/13/chartex" xmlns:cx8="http://schemas.microsoft.com/office/drawing/2016/5/14/chartex" xmlns:mc="http://schemas.openxmlformats.org/markup-compatibility/2006" xmlns:aink="http://schemas.microsoft.com/office/drawing/2016/ink" xmlns:am3d="http://schemas.microsoft.com/office/drawing/2017/model3d" xmlns:o="urn:schemas-microsoft-com:office:office" xmlns:r="http://schemas.openxmlformats.org/officeDocument/2006/relationships" xmlns:m="http://schemas.openxmlformats.org/officeDocument/2006/math" xmlns:v="urn:schemas-microsoft-com:vml" xmlns:wp14="http://schemas.microsoft.com/office/word/2010/wordprocessingDrawing" xmlns:wp="http://schemas.openxmlformats.org/drawingml/2006/wordprocessingDrawing" xmlns:w10="urn:schemas-microsoft-com:office:word" xmlns:w="http://schemas.openxmlformats.org/wordprocessingml/2006/main" xmlns:w14="http://schemas.microsoft.com/office/word/2010/wordml" xmlns:w15="http://schemas.microsoft.com/office/word/2012/wordml" xmlns:w16cex="http://schemas.microsoft.com/office/word/2018/wordml/cex" xmlns:w16cid="http://schemas.microsoft.com/office/word/2016/wordml/cid" xmlns:w16="http://schemas.microsoft.com/office/word/2018/wordml" xmlns:w16sdtdh="http://schemas.microsoft.com/office/word/2020/wordml/sdtdatahash" xmlns:w16se="http://schemas.microsoft.com/office/word/2015/wordml/symex" xmlns:wpg="http://schemas.microsoft.com/office/word/2010/wordprocessingGroup" xmlns:wpi="http://schemas.microsoft.com/office/word/2010/wordprocessingInk" xmlns:wne="http://schemas.microsoft.com/office/word/2006/wordml" xmlns:wps="http://schemas.microsoft.com/office/word/2010/wordprocessingShape" mc:Ignorable="w14 w15 w16se w16cid w16 w16cex w16sdtdh wp14">
-  <w:p>
-    <w:pPr>
-      <w:pStyle w:val="stBilgi"/>
-    </w:pPr>
-    <w:r>
-      <w:t>Tarih :28.04.2021</w:t>
-    </w:r>
-    <w:r>
-      <w:t xml:space="preserve">                                     </w:t>
-    </w:r>
-  </w:p>
-</w:hdr>
-</file>
-
 <file path=word/numbering.xml><?xml version="1.0" encoding="utf-8"?>
 <w:numbering xmlns:wpc="http://schemas.microsoft.com/office/word/2010/wordprocessingCanvas" xmlns:cx="http://schemas.microsoft.com/office/drawing/2014/chartex" xmlns:cx1="http://schemas.microsoft.com/office/drawing/2015/9/8/chartex" xmlns:cx2="http://schemas.microsoft.com/office/drawing/2015/10/21/chartex" xmlns:cx3="http://schemas.microsoft.com/office/drawing/2016/5/9/chartex" xmlns:cx4="http://schemas.microsoft.com/office/drawing/2016/5/10/chartex" xmlns:cx5="http://schemas.microsoft.com/office/drawing/2016/5/11/chartex" xmlns:cx6="http://schemas.microsoft.com/office/drawing/2016/5/12/chartex" xmlns:cx7="http://schemas.microsoft.com/office/drawing/2016/5/13/chartex" xmlns:cx8="http://schemas.microsoft.com/office/drawing/2016/5/14/chartex" xmlns:mc="http://schemas.openxmlformats.org/markup-compatibility/2006" xmlns:aink="http://schemas.microsoft.com/office/drawing/2016/ink" xmlns:am3d="http://schemas.microsoft.com/office/drawing/2017/model3d" xmlns:o="urn:schemas-microsoft-com:office:office" xmlns:r="http://schemas.openxmlformats.org/officeDocument/2006/relationships" xmlns:m="http://schemas.openxmlformats.org/officeDocument/2006/math" xmlns:v="urn:schemas-microsoft-com:vml" xmlns:wp14="http://schemas.microsoft.com/office/word/2010/wordprocessingDrawing" xmlns:wp="http://schemas.openxmlformats.org/drawingml/2006/wordprocessingDrawing" xmlns:w10="urn:schemas-microsoft-com:office:word" xmlns:w="http://schemas.openxmlformats.org/wordprocessingml/2006/main" xmlns:w14="http://schemas.microsoft.com/office/word/2010/wordml" xmlns:w15="http://schemas.microsoft.com/office/word/2012/wordml" xmlns:w16cex="http://schemas.microsoft.com/office/word/2018/wordml/cex" xmlns:w16cid="http://schemas.microsoft.com/office/word/2016/wordml/cid" xmlns:w16="http://schemas.microsoft.com/office/word/2018/wordml" xmlns:w16sdtdh="http://schemas.microsoft.com/office/word/2020/wordml/sdtdatahash" xmlns:w16se="http://schemas.microsoft.com/office/word/2015/wordml/symex" xmlns:wpg="http://schemas.microsoft.com/office/word/2010/wordprocessingGroup" xmlns:wpi="http://schemas.microsoft.com/office/word/2010/wordprocessingInk" xmlns:wne="http://schemas.microsoft.com/office/word/2006/wordml" xmlns:wps="http://schemas.microsoft.com/office/word/2010/wordprocessingShape" mc:Ignorable="w14 w15 w16se w16cid w16 w16cex w16sdtdh wp14">
   <w:abstractNum w:abstractNumId="0" w15:restartNumberingAfterBreak="0">
+    <w:nsid w:val="07ED3EF3"/>
+    <w:multiLevelType w:val="hybridMultilevel"/>
+    <w:tmpl w:val="87E003A4"/>
+    <w:lvl w:ilvl="0" w:tplc="041F0001">
+      <w:start w:val="1"/>
+      <w:numFmt w:val="bullet"/>
+      <w:lvlText w:val=""/>
+      <w:lvlJc w:val="left"/>
+      <w:pPr>
+        <w:ind w:left="720" w:hanging="360"/>
+      </w:pPr>
+      <w:rPr>
+        <w:rFonts w:ascii="Symbol" w:hAnsi="Symbol" w:hint="default"/>
+      </w:rPr>
+    </w:lvl>
+    <w:lvl w:ilvl="1" w:tplc="041F0003" w:tentative="1">
+      <w:start w:val="1"/>
+      <w:numFmt w:val="bullet"/>
+      <w:lvlText w:val="o"/>
+      <w:lvlJc w:val="left"/>
+      <w:pPr>
+        <w:ind w:left="1440" w:hanging="360"/>
+      </w:pPr>
+      <w:rPr>
+        <w:rFonts w:ascii="Courier New" w:hAnsi="Courier New" w:cs="Courier New" w:hint="default"/>
+      </w:rPr>
+    </w:lvl>
+    <w:lvl w:ilvl="2" w:tplc="041F0005" w:tentative="1">
+      <w:start w:val="1"/>
+      <w:numFmt w:val="bullet"/>
+      <w:lvlText w:val=""/>
+      <w:lvlJc w:val="left"/>
+      <w:pPr>
+        <w:ind w:left="2160" w:hanging="360"/>
+      </w:pPr>
+      <w:rPr>
+        <w:rFonts w:ascii="Wingdings" w:hAnsi="Wingdings" w:hint="default"/>
+      </w:rPr>
+    </w:lvl>
+    <w:lvl w:ilvl="3" w:tplc="041F0001" w:tentative="1">
+      <w:start w:val="1"/>
+      <w:numFmt w:val="bullet"/>
+      <w:lvlText w:val=""/>
+      <w:lvlJc w:val="left"/>
+      <w:pPr>
+        <w:ind w:left="2880" w:hanging="360"/>
+      </w:pPr>
+      <w:rPr>
+        <w:rFonts w:ascii="Symbol" w:hAnsi="Symbol" w:hint="default"/>
+      </w:rPr>
+    </w:lvl>
+    <w:lvl w:ilvl="4" w:tplc="041F0003" w:tentative="1">
+      <w:start w:val="1"/>
+      <w:numFmt w:val="bullet"/>
+      <w:lvlText w:val="o"/>
+      <w:lvlJc w:val="left"/>
+      <w:pPr>
+        <w:ind w:left="3600" w:hanging="360"/>
+      </w:pPr>
+      <w:rPr>
+        <w:rFonts w:ascii="Courier New" w:hAnsi="Courier New" w:cs="Courier New" w:hint="default"/>
+      </w:rPr>
+    </w:lvl>
+    <w:lvl w:ilvl="5" w:tplc="041F0005" w:tentative="1">
+      <w:start w:val="1"/>
+      <w:numFmt w:val="bullet"/>
+      <w:lvlText w:val=""/>
+      <w:lvlJc w:val="left"/>
+      <w:pPr>
+        <w:ind w:left="4320" w:hanging="360"/>
+      </w:pPr>
+      <w:rPr>
+        <w:rFonts w:ascii="Wingdings" w:hAnsi="Wingdings" w:hint="default"/>
+      </w:rPr>
+    </w:lvl>
+    <w:lvl w:ilvl="6" w:tplc="041F0001" w:tentative="1">
+      <w:start w:val="1"/>
+      <w:numFmt w:val="bullet"/>
+      <w:lvlText w:val=""/>
+      <w:lvlJc w:val="left"/>
+      <w:pPr>
+        <w:ind w:left="5040" w:hanging="360"/>
+      </w:pPr>
+      <w:rPr>
+        <w:rFonts w:ascii="Symbol" w:hAnsi="Symbol" w:hint="default"/>
+      </w:rPr>
+    </w:lvl>
+    <w:lvl w:ilvl="7" w:tplc="041F0003" w:tentative="1">
+      <w:start w:val="1"/>
+      <w:numFmt w:val="bullet"/>
+      <w:lvlText w:val="o"/>
+      <w:lvlJc w:val="left"/>
+      <w:pPr>
+        <w:ind w:left="5760" w:hanging="360"/>
+      </w:pPr>
+      <w:rPr>
+        <w:rFonts w:ascii="Courier New" w:hAnsi="Courier New" w:cs="Courier New" w:hint="default"/>
+      </w:rPr>
+    </w:lvl>
+    <w:lvl w:ilvl="8" w:tplc="041F0005" w:tentative="1">
+      <w:start w:val="1"/>
+      <w:numFmt w:val="bullet"/>
+      <w:lvlText w:val=""/>
+      <w:lvlJc w:val="left"/>
+      <w:pPr>
+        <w:ind w:left="6480" w:hanging="360"/>
+      </w:pPr>
+      <w:rPr>
+        <w:rFonts w:ascii="Wingdings" w:hAnsi="Wingdings" w:hint="default"/>
+      </w:rPr>
+    </w:lvl>
+  </w:abstractNum>
+  <w:abstractNum w:abstractNumId="1" w15:restartNumberingAfterBreak="0">
     <w:nsid w:val="1B066778"/>
     <w:multiLevelType w:val="hybridMultilevel"/>
     <w:tmpl w:val="515E1242"/>
@@ -366,7 +550,7 @@
       </w:pPr>
     </w:lvl>
   </w:abstractNum>
-  <w:abstractNum w:abstractNumId="1" w15:restartNumberingAfterBreak="0">
+  <w:abstractNum w:abstractNumId="2" w15:restartNumberingAfterBreak="0">
     <w:nsid w:val="2BD94D1D"/>
     <w:multiLevelType w:val="hybridMultilevel"/>
     <w:tmpl w:val="3FCA71EE"/>
@@ -479,7 +663,7 @@
       </w:rPr>
     </w:lvl>
   </w:abstractNum>
-  <w:abstractNum w:abstractNumId="2" w15:restartNumberingAfterBreak="0">
+  <w:abstractNum w:abstractNumId="3" w15:restartNumberingAfterBreak="0">
     <w:nsid w:val="59E500C4"/>
     <w:multiLevelType w:val="hybridMultilevel"/>
     <w:tmpl w:val="2AF45F36"/>
@@ -593,13 +777,16 @@
     </w:lvl>
   </w:abstractNum>
   <w:num w:numId="1">
+    <w:abstractNumId w:val="3"/>
+  </w:num>
+  <w:num w:numId="2">
+    <w:abstractNumId w:val="1"/>
+  </w:num>
+  <w:num w:numId="3">
     <w:abstractNumId w:val="2"/>
   </w:num>
-  <w:num w:numId="2">
+  <w:num w:numId="4">
     <w:abstractNumId w:val="0"/>
-  </w:num>
-  <w:num w:numId="3">
-    <w:abstractNumId w:val="1"/>
   </w:num>
 </w:numbering>
 </file>
@@ -1085,6 +1272,41 @@
     <w:uiPriority w:val="99"/>
     <w:rsid w:val="001B3E33"/>
   </w:style>
+  <w:style w:type="character" w:styleId="Kpr">
+    <w:name w:val="Hyperlink"/>
+    <w:basedOn w:val="VarsaylanParagrafYazTipi"/>
+    <w:uiPriority w:val="99"/>
+    <w:unhideWhenUsed/>
+    <w:rsid w:val="00B27AD6"/>
+    <w:rPr>
+      <w:color w:val="0563C1" w:themeColor="hyperlink"/>
+      <w:u w:val="single"/>
+    </w:rPr>
+  </w:style>
+  <w:style w:type="character" w:styleId="zmlenmeyenBahsetme">
+    <w:name w:val="Unresolved Mention"/>
+    <w:basedOn w:val="VarsaylanParagrafYazTipi"/>
+    <w:uiPriority w:val="99"/>
+    <w:semiHidden/>
+    <w:unhideWhenUsed/>
+    <w:rsid w:val="00B27AD6"/>
+    <w:rPr>
+      <w:color w:val="605E5C"/>
+      <w:shd w:val="clear" w:color="auto" w:fill="E1DFDD"/>
+    </w:rPr>
+  </w:style>
+  <w:style w:type="character" w:styleId="zlenenKpr">
+    <w:name w:val="FollowedHyperlink"/>
+    <w:basedOn w:val="VarsaylanParagrafYazTipi"/>
+    <w:uiPriority w:val="99"/>
+    <w:semiHidden/>
+    <w:unhideWhenUsed/>
+    <w:rsid w:val="000C0414"/>
+    <w:rPr>
+      <w:color w:val="954F72" w:themeColor="followedHyperlink"/>
+      <w:u w:val="single"/>
+    </w:rPr>
+  </w:style>
 </w:styles>
 </file>
 

</xml_diff>